<commit_message>
Manejo de Sesiones (Diagrama de Casos de Uso)
</commit_message>
<xml_diff>
--- a/00_ruta/ej01_n_capas_php_sql_html.docx
+++ b/00_ruta/ej01_n_capas_php_sql_html.docx
@@ -1,6 +1,6 @@
 
 <file path=word/document.xml><?xml version="1.0" encoding="utf-8"?>
-<w:document xmlns:wpc="http://schemas.microsoft.com/office/word/2010/wordprocessingCanvas" xmlns:cx="http://schemas.microsoft.com/office/drawing/2014/chartex" xmlns:cx1="http://schemas.microsoft.com/office/drawing/2015/9/8/chartex" xmlns:cx2="http://schemas.microsoft.com/office/drawing/2015/10/21/chartex" xmlns:cx3="http://schemas.microsoft.com/office/drawing/2016/5/9/chartex" xmlns:cx4="http://schemas.microsoft.com/office/drawing/2016/5/10/chartex" xmlns:cx5="http://schemas.microsoft.com/office/drawing/2016/5/11/chartex" xmlns:cx6="http://schemas.microsoft.com/office/drawing/2016/5/12/chartex" xmlns:cx7="http://schemas.microsoft.com/office/drawing/2016/5/13/chartex" xmlns:cx8="http://schemas.microsoft.com/office/drawing/2016/5/14/chartex" xmlns:mc="http://schemas.openxmlformats.org/markup-compatibility/2006" xmlns:aink="http://schemas.microsoft.com/office/drawing/2016/ink" xmlns:am3d="http://schemas.microsoft.com/office/drawing/2017/model3d" xmlns:o="urn:schemas-microsoft-com:office:office" xmlns:oel="http://schemas.microsoft.com/office/2019/extlst" xmlns:r="http://schemas.openxmlformats.org/officeDocument/2006/relationships" xmlns:m="http://schemas.openxmlformats.org/officeDocument/2006/math" xmlns:v="urn:schemas-microsoft-com:vml" xmlns:wp14="http://schemas.microsoft.com/office/word/2010/wordprocessingDrawing" xmlns:wp="http://schemas.openxmlformats.org/drawingml/2006/wordprocessingDrawing" xmlns:w10="urn:schemas-microsoft-com:office:word" xmlns:w="http://schemas.openxmlformats.org/wordprocessingml/2006/main" xmlns:w14="http://schemas.microsoft.com/office/word/2010/wordml" xmlns:w15="http://schemas.microsoft.com/office/word/2012/wordml" xmlns:w16cex="http://schemas.microsoft.com/office/word/2018/wordml/cex" xmlns:w16cid="http://schemas.microsoft.com/office/word/2016/wordml/cid" xmlns:w16="http://schemas.microsoft.com/office/word/2018/wordml" xmlns:w16du="http://schemas.microsoft.com/office/word/2023/wordml/word16du" xmlns:w16sdtdh="http://schemas.microsoft.com/office/word/2020/wordml/sdtdatahash" xmlns:w16se="http://schemas.microsoft.com/office/word/2015/wordml/symex" xmlns:wpg="http://schemas.microsoft.com/office/word/2010/wordprocessingGroup" xmlns:wpi="http://schemas.microsoft.com/office/word/2010/wordprocessingInk" xmlns:wne="http://schemas.microsoft.com/office/word/2006/wordml" xmlns:wps="http://schemas.microsoft.com/office/word/2010/wordprocessingShape" mc:Ignorable="w14 w15 w16se w16cid w16 w16cex w16sdtdh w16du wp14">
+<w:document xmlns:wpc="http://schemas.microsoft.com/office/word/2010/wordprocessingCanvas" xmlns:cx="http://schemas.microsoft.com/office/drawing/2014/chartex" xmlns:cx1="http://schemas.microsoft.com/office/drawing/2015/9/8/chartex" xmlns:cx2="http://schemas.microsoft.com/office/drawing/2015/10/21/chartex" xmlns:cx3="http://schemas.microsoft.com/office/drawing/2016/5/9/chartex" xmlns:cx4="http://schemas.microsoft.com/office/drawing/2016/5/10/chartex" xmlns:cx5="http://schemas.microsoft.com/office/drawing/2016/5/11/chartex" xmlns:cx6="http://schemas.microsoft.com/office/drawing/2016/5/12/chartex" xmlns:cx7="http://schemas.microsoft.com/office/drawing/2016/5/13/chartex" xmlns:cx8="http://schemas.microsoft.com/office/drawing/2016/5/14/chartex" xmlns:mc="http://schemas.openxmlformats.org/markup-compatibility/2006" xmlns:aink="http://schemas.microsoft.com/office/drawing/2016/ink" xmlns:am3d="http://schemas.microsoft.com/office/drawing/2017/model3d" xmlns:o="urn:schemas-microsoft-com:office:office" xmlns:oel="http://schemas.microsoft.com/office/2019/extlst" xmlns:r="http://schemas.openxmlformats.org/officeDocument/2006/relationships" xmlns:m="http://schemas.openxmlformats.org/officeDocument/2006/math" xmlns:v="urn:schemas-microsoft-com:vml" xmlns:wp14="http://schemas.microsoft.com/office/word/2010/wordprocessingDrawing" xmlns:wp="http://schemas.openxmlformats.org/drawingml/2006/wordprocessingDrawing" xmlns:w10="urn:schemas-microsoft-com:office:word" xmlns:w="http://schemas.openxmlformats.org/wordprocessingml/2006/main" xmlns:w14="http://schemas.microsoft.com/office/word/2010/wordml" xmlns:w15="http://schemas.microsoft.com/office/word/2012/wordml" xmlns:w16cex="http://schemas.microsoft.com/office/word/2018/wordml/cex" xmlns:w16cid="http://schemas.microsoft.com/office/word/2016/wordml/cid" xmlns:w16="http://schemas.microsoft.com/office/word/2018/wordml" xmlns:w16du="http://schemas.microsoft.com/office/word/2023/wordml/word16du" xmlns:w16sdtdh="http://schemas.microsoft.com/office/word/2020/wordml/sdtdatahash" xmlns:w16sdtfl="http://schemas.microsoft.com/office/word/2024/wordml/sdtformatlock" xmlns:w16se="http://schemas.microsoft.com/office/word/2015/wordml/symex" xmlns:wpg="http://schemas.microsoft.com/office/word/2010/wordprocessingGroup" xmlns:wpi="http://schemas.microsoft.com/office/word/2010/wordprocessingInk" xmlns:wne="http://schemas.microsoft.com/office/word/2006/wordml" xmlns:wps="http://schemas.microsoft.com/office/word/2010/wordprocessingShape" mc:Ignorable="w14 w15 w16se w16cid w16 w16cex w16sdtdh w16sdtfl w16du wp14">
   <w:body>
     <w:p>
       <w:pPr>
@@ -869,7 +869,6 @@
         </w:rPr>
         <w:t xml:space="preserve">usa la </w:t>
       </w:r>
-      <w:proofErr w:type="spellStart"/>
       <w:r>
         <w:rPr>
           <w:rFonts w:ascii="Arial Narrow" w:hAnsi="Arial Narrow"/>
@@ -878,7 +877,6 @@
         </w:rPr>
         <w:t>indentación</w:t>
       </w:r>
-      <w:proofErr w:type="spellEnd"/>
       <w:r>
         <w:rPr>
           <w:rFonts w:ascii="Arial Narrow" w:hAnsi="Arial Narrow"/>
@@ -1887,7 +1885,6 @@
         <w:t xml:space="preserve"> </w:t>
       </w:r>
       <w:proofErr w:type="spellStart"/>
-      <w:proofErr w:type="gramStart"/>
       <w:r>
         <w:rPr>
           <w:rFonts w:ascii="Arial Narrow" w:hAnsi="Arial Narrow"/>
@@ -1903,16 +1900,7 @@
           <w:sz w:val="20"/>
           <w:szCs w:val="20"/>
         </w:rPr>
-        <w:t xml:space="preserve"> .</w:t>
-      </w:r>
-      <w:proofErr w:type="gramEnd"/>
-      <w:r>
-        <w:rPr>
-          <w:rFonts w:ascii="Arial Narrow" w:hAnsi="Arial Narrow"/>
-          <w:sz w:val="20"/>
-          <w:szCs w:val="20"/>
-        </w:rPr>
-        <w:t xml:space="preserve"> </w:t>
+        <w:t xml:space="preserve"> . </w:t>
       </w:r>
     </w:p>
     <w:p>
@@ -2368,13 +2356,17 @@
         <w:ind w:left="1701" w:hanging="567"/>
         <w:rPr>
           <w:rFonts w:ascii="Arial Narrow" w:hAnsi="Arial Narrow"/>
-          <w:sz w:val="20"/>
-          <w:szCs w:val="20"/>
-        </w:rPr>
-      </w:pPr>
-      <w:r>
-        <w:rPr>
-          <w:rFonts w:ascii="Arial Narrow" w:hAnsi="Arial Narrow"/>
+          <w:b/>
+          <w:bCs/>
+          <w:sz w:val="20"/>
+          <w:szCs w:val="20"/>
+        </w:rPr>
+      </w:pPr>
+      <w:r>
+        <w:rPr>
+          <w:rFonts w:ascii="Arial Narrow" w:hAnsi="Arial Narrow"/>
+          <w:b/>
+          <w:bCs/>
           <w:sz w:val="20"/>
           <w:szCs w:val="20"/>
         </w:rPr>
@@ -2854,13 +2846,40 @@
           <w:rFonts w:ascii="Arial Narrow" w:hAnsi="Arial Narrow"/>
           <w:sz w:val="20"/>
           <w:szCs w:val="20"/>
-        </w:rPr>
-      </w:pPr>
-      <w:r>
-        <w:rPr>
-          <w:rFonts w:ascii="Arial Narrow" w:hAnsi="Arial Narrow"/>
-          <w:sz w:val="20"/>
-          <w:szCs w:val="20"/>
+          <w:highlight w:val="yellow"/>
+        </w:rPr>
+      </w:pPr>
+      <w:r>
+        <w:rPr>
+          <w:rFonts w:ascii="Arial Narrow" w:hAnsi="Arial Narrow"/>
+          <w:sz w:val="20"/>
+          <w:szCs w:val="20"/>
+          <w:highlight w:val="yellow"/>
+        </w:rPr>
+        <w:t>Codificar los controladores (API_REST (Desarrollar y Consumir))</w:t>
+      </w:r>
+    </w:p>
+    <w:p>
+      <w:pPr>
+        <w:pStyle w:val="Prrafodelista"/>
+        <w:numPr>
+          <w:ilvl w:val="1"/>
+          <w:numId w:val="3"/>
+        </w:numPr>
+        <w:spacing w:after="0" w:line="276" w:lineRule="auto"/>
+        <w:rPr>
+          <w:rFonts w:ascii="Arial Narrow" w:hAnsi="Arial Narrow"/>
+          <w:sz w:val="20"/>
+          <w:szCs w:val="20"/>
+          <w:highlight w:val="green"/>
+        </w:rPr>
+      </w:pPr>
+      <w:r>
+        <w:rPr>
+          <w:rFonts w:ascii="Arial Narrow" w:hAnsi="Arial Narrow"/>
+          <w:sz w:val="20"/>
+          <w:szCs w:val="20"/>
+          <w:highlight w:val="green"/>
         </w:rPr>
         <w:t xml:space="preserve">Codificar el </w:t>
       </w:r>
@@ -2869,6 +2888,7 @@
           <w:rFonts w:ascii="Arial Narrow" w:hAnsi="Arial Narrow"/>
           <w:sz w:val="20"/>
           <w:szCs w:val="20"/>
+          <w:highlight w:val="green"/>
         </w:rPr>
         <w:t xml:space="preserve">Manejo de </w:t>
       </w:r>
@@ -2877,6 +2897,7 @@
           <w:rFonts w:ascii="Arial Narrow" w:hAnsi="Arial Narrow"/>
           <w:sz w:val="20"/>
           <w:szCs w:val="20"/>
+          <w:highlight w:val="green"/>
         </w:rPr>
         <w:t>Sesiones</w:t>
       </w:r>
@@ -2885,6 +2906,7 @@
           <w:rFonts w:ascii="Arial Narrow" w:hAnsi="Arial Narrow"/>
           <w:sz w:val="20"/>
           <w:szCs w:val="20"/>
+          <w:highlight w:val="green"/>
         </w:rPr>
         <w:t xml:space="preserve"> (Diagrama de Casos de Uso)</w:t>
       </w:r>
@@ -2893,6 +2915,7 @@
           <w:rFonts w:ascii="Arial Narrow" w:hAnsi="Arial Narrow"/>
           <w:sz w:val="20"/>
           <w:szCs w:val="20"/>
+          <w:highlight w:val="green"/>
         </w:rPr>
         <w:t>.</w:t>
       </w:r>
@@ -4285,7 +4308,7 @@
 </file>
 
 <file path=word/numbering.xml><?xml version="1.0" encoding="utf-8"?>
-<w:numbering xmlns:wpc="http://schemas.microsoft.com/office/word/2010/wordprocessingCanvas" xmlns:cx="http://schemas.microsoft.com/office/drawing/2014/chartex" xmlns:cx1="http://schemas.microsoft.com/office/drawing/2015/9/8/chartex" xmlns:cx2="http://schemas.microsoft.com/office/drawing/2015/10/21/chartex" xmlns:cx3="http://schemas.microsoft.com/office/drawing/2016/5/9/chartex" xmlns:cx4="http://schemas.microsoft.com/office/drawing/2016/5/10/chartex" xmlns:cx5="http://schemas.microsoft.com/office/drawing/2016/5/11/chartex" xmlns:cx6="http://schemas.microsoft.com/office/drawing/2016/5/12/chartex" xmlns:cx7="http://schemas.microsoft.com/office/drawing/2016/5/13/chartex" xmlns:cx8="http://schemas.microsoft.com/office/drawing/2016/5/14/chartex" xmlns:mc="http://schemas.openxmlformats.org/markup-compatibility/2006" xmlns:aink="http://schemas.microsoft.com/office/drawing/2016/ink" xmlns:am3d="http://schemas.microsoft.com/office/drawing/2017/model3d" xmlns:o="urn:schemas-microsoft-com:office:office" xmlns:oel="http://schemas.microsoft.com/office/2019/extlst" xmlns:r="http://schemas.openxmlformats.org/officeDocument/2006/relationships" xmlns:m="http://schemas.openxmlformats.org/officeDocument/2006/math" xmlns:v="urn:schemas-microsoft-com:vml" xmlns:wp14="http://schemas.microsoft.com/office/word/2010/wordprocessingDrawing" xmlns:wp="http://schemas.openxmlformats.org/drawingml/2006/wordprocessingDrawing" xmlns:w10="urn:schemas-microsoft-com:office:word" xmlns:w="http://schemas.openxmlformats.org/wordprocessingml/2006/main" xmlns:w14="http://schemas.microsoft.com/office/word/2010/wordml" xmlns:w15="http://schemas.microsoft.com/office/word/2012/wordml" xmlns:w16cex="http://schemas.microsoft.com/office/word/2018/wordml/cex" xmlns:w16cid="http://schemas.microsoft.com/office/word/2016/wordml/cid" xmlns:w16="http://schemas.microsoft.com/office/word/2018/wordml" xmlns:w16du="http://schemas.microsoft.com/office/word/2023/wordml/word16du" xmlns:w16sdtdh="http://schemas.microsoft.com/office/word/2020/wordml/sdtdatahash" xmlns:w16se="http://schemas.microsoft.com/office/word/2015/wordml/symex" xmlns:wpg="http://schemas.microsoft.com/office/word/2010/wordprocessingGroup" xmlns:wpi="http://schemas.microsoft.com/office/word/2010/wordprocessingInk" xmlns:wne="http://schemas.microsoft.com/office/word/2006/wordml" xmlns:wps="http://schemas.microsoft.com/office/word/2010/wordprocessingShape" mc:Ignorable="w14 w15 w16se w16cid w16 w16cex w16sdtdh w16du wp14">
+<w:numbering xmlns:wpc="http://schemas.microsoft.com/office/word/2010/wordprocessingCanvas" xmlns:cx="http://schemas.microsoft.com/office/drawing/2014/chartex" xmlns:cx1="http://schemas.microsoft.com/office/drawing/2015/9/8/chartex" xmlns:cx2="http://schemas.microsoft.com/office/drawing/2015/10/21/chartex" xmlns:cx3="http://schemas.microsoft.com/office/drawing/2016/5/9/chartex" xmlns:cx4="http://schemas.microsoft.com/office/drawing/2016/5/10/chartex" xmlns:cx5="http://schemas.microsoft.com/office/drawing/2016/5/11/chartex" xmlns:cx6="http://schemas.microsoft.com/office/drawing/2016/5/12/chartex" xmlns:cx7="http://schemas.microsoft.com/office/drawing/2016/5/13/chartex" xmlns:cx8="http://schemas.microsoft.com/office/drawing/2016/5/14/chartex" xmlns:mc="http://schemas.openxmlformats.org/markup-compatibility/2006" xmlns:aink="http://schemas.microsoft.com/office/drawing/2016/ink" xmlns:am3d="http://schemas.microsoft.com/office/drawing/2017/model3d" xmlns:o="urn:schemas-microsoft-com:office:office" xmlns:oel="http://schemas.microsoft.com/office/2019/extlst" xmlns:r="http://schemas.openxmlformats.org/officeDocument/2006/relationships" xmlns:m="http://schemas.openxmlformats.org/officeDocument/2006/math" xmlns:v="urn:schemas-microsoft-com:vml" xmlns:wp14="http://schemas.microsoft.com/office/word/2010/wordprocessingDrawing" xmlns:wp="http://schemas.openxmlformats.org/drawingml/2006/wordprocessingDrawing" xmlns:w10="urn:schemas-microsoft-com:office:word" xmlns:w="http://schemas.openxmlformats.org/wordprocessingml/2006/main" xmlns:w14="http://schemas.microsoft.com/office/word/2010/wordml" xmlns:w15="http://schemas.microsoft.com/office/word/2012/wordml" xmlns:w16cex="http://schemas.microsoft.com/office/word/2018/wordml/cex" xmlns:w16cid="http://schemas.microsoft.com/office/word/2016/wordml/cid" xmlns:w16="http://schemas.microsoft.com/office/word/2018/wordml" xmlns:w16du="http://schemas.microsoft.com/office/word/2023/wordml/word16du" xmlns:w16sdtdh="http://schemas.microsoft.com/office/word/2020/wordml/sdtdatahash" xmlns:w16sdtfl="http://schemas.microsoft.com/office/word/2024/wordml/sdtformatlock" xmlns:w16se="http://schemas.microsoft.com/office/word/2015/wordml/symex" xmlns:wpg="http://schemas.microsoft.com/office/word/2010/wordprocessingGroup" xmlns:wpi="http://schemas.microsoft.com/office/word/2010/wordprocessingInk" xmlns:wne="http://schemas.microsoft.com/office/word/2006/wordml" xmlns:wps="http://schemas.microsoft.com/office/word/2010/wordprocessingShape" mc:Ignorable="w14 w15 w16se w16cid w16 w16cex w16sdtdh w16sdtfl w16du wp14">
   <w:abstractNum w:abstractNumId="0" w15:restartNumberingAfterBreak="0">
     <w:nsid w:val="14C75698"/>
     <w:multiLevelType w:val="hybridMultilevel"/>
@@ -4775,7 +4798,7 @@
 </file>
 
 <file path=word/styles.xml><?xml version="1.0" encoding="utf-8"?>
-<w:styles xmlns:mc="http://schemas.openxmlformats.org/markup-compatibility/2006" xmlns:r="http://schemas.openxmlformats.org/officeDocument/2006/relationships" xmlns:w="http://schemas.openxmlformats.org/wordprocessingml/2006/main" xmlns:w14="http://schemas.microsoft.com/office/word/2010/wordml" xmlns:w15="http://schemas.microsoft.com/office/word/2012/wordml" xmlns:w16cex="http://schemas.microsoft.com/office/word/2018/wordml/cex" xmlns:w16cid="http://schemas.microsoft.com/office/word/2016/wordml/cid" xmlns:w16="http://schemas.microsoft.com/office/word/2018/wordml" xmlns:w16du="http://schemas.microsoft.com/office/word/2023/wordml/word16du" xmlns:w16sdtdh="http://schemas.microsoft.com/office/word/2020/wordml/sdtdatahash" xmlns:w16se="http://schemas.microsoft.com/office/word/2015/wordml/symex" mc:Ignorable="w14 w15 w16se w16cid w16 w16cex w16sdtdh w16du">
+<w:styles xmlns:mc="http://schemas.openxmlformats.org/markup-compatibility/2006" xmlns:r="http://schemas.openxmlformats.org/officeDocument/2006/relationships" xmlns:w="http://schemas.openxmlformats.org/wordprocessingml/2006/main" xmlns:w14="http://schemas.microsoft.com/office/word/2010/wordml" xmlns:w15="http://schemas.microsoft.com/office/word/2012/wordml" xmlns:w16cex="http://schemas.microsoft.com/office/word/2018/wordml/cex" xmlns:w16cid="http://schemas.microsoft.com/office/word/2016/wordml/cid" xmlns:w16="http://schemas.microsoft.com/office/word/2018/wordml" xmlns:w16du="http://schemas.microsoft.com/office/word/2023/wordml/word16du" xmlns:w16sdtdh="http://schemas.microsoft.com/office/word/2020/wordml/sdtdatahash" xmlns:w16sdtfl="http://schemas.microsoft.com/office/word/2024/wordml/sdtformatlock" xmlns:w16se="http://schemas.microsoft.com/office/word/2015/wordml/symex" mc:Ignorable="w14 w15 w16se w16cid w16 w16cex w16sdtdh w16sdtfl w16du">
   <w:docDefaults>
     <w:rPrDefault>
       <w:rPr>

</xml_diff>

<commit_message>
01. Estructura de Carpetas. 02. Archivos de Arranque
</commit_message>
<xml_diff>
--- a/00_ruta/ej01_n_capas_php_sql_html.docx
+++ b/00_ruta/ej01_n_capas_php_sql_html.docx
@@ -869,6 +869,7 @@
         </w:rPr>
         <w:t xml:space="preserve">usa la </w:t>
       </w:r>
+      <w:proofErr w:type="spellStart"/>
       <w:r>
         <w:rPr>
           <w:rFonts w:ascii="Arial Narrow" w:hAnsi="Arial Narrow"/>
@@ -877,6 +878,7 @@
         </w:rPr>
         <w:t>indentación</w:t>
       </w:r>
+      <w:proofErr w:type="spellEnd"/>
       <w:r>
         <w:rPr>
           <w:rFonts w:ascii="Arial Narrow" w:hAnsi="Arial Narrow"/>
@@ -1222,7 +1224,43 @@
           <w:sz w:val="20"/>
           <w:szCs w:val="20"/>
         </w:rPr>
-        <w:t>Eliminar conexión a github: panel de control / cuentas de usuario / administrar credenciales de Windows / ‘github: eliminar’</w:t>
+        <w:t xml:space="preserve">Eliminar conexión a </w:t>
+      </w:r>
+      <w:proofErr w:type="spellStart"/>
+      <w:r>
+        <w:rPr>
+          <w:rFonts w:ascii="Arial Narrow" w:hAnsi="Arial Narrow"/>
+          <w:sz w:val="20"/>
+          <w:szCs w:val="20"/>
+        </w:rPr>
+        <w:t>github</w:t>
+      </w:r>
+      <w:proofErr w:type="spellEnd"/>
+      <w:r>
+        <w:rPr>
+          <w:rFonts w:ascii="Arial Narrow" w:hAnsi="Arial Narrow"/>
+          <w:sz w:val="20"/>
+          <w:szCs w:val="20"/>
+        </w:rPr>
+        <w:t>: panel de control / cuentas de usuario / administrar credenciales de Windows / ‘</w:t>
+      </w:r>
+      <w:proofErr w:type="spellStart"/>
+      <w:r>
+        <w:rPr>
+          <w:rFonts w:ascii="Arial Narrow" w:hAnsi="Arial Narrow"/>
+          <w:sz w:val="20"/>
+          <w:szCs w:val="20"/>
+        </w:rPr>
+        <w:t>github</w:t>
+      </w:r>
+      <w:proofErr w:type="spellEnd"/>
+      <w:r>
+        <w:rPr>
+          <w:rFonts w:ascii="Arial Narrow" w:hAnsi="Arial Narrow"/>
+          <w:sz w:val="20"/>
+          <w:szCs w:val="20"/>
+        </w:rPr>
+        <w:t>: eliminar’</w:t>
       </w:r>
     </w:p>
     <w:p>
@@ -1245,8 +1283,18 @@
           <w:sz w:val="20"/>
           <w:szCs w:val="20"/>
         </w:rPr>
-        <w:t>Arrancar los servicios de XAMPP: Apache y MySql</w:t>
-      </w:r>
+        <w:t xml:space="preserve">Arrancar los servicios de XAMPP: Apache y </w:t>
+      </w:r>
+      <w:proofErr w:type="spellStart"/>
+      <w:r>
+        <w:rPr>
+          <w:rFonts w:ascii="Arial Narrow" w:hAnsi="Arial Narrow"/>
+          <w:sz w:val="20"/>
+          <w:szCs w:val="20"/>
+        </w:rPr>
+        <w:t>MySql</w:t>
+      </w:r>
+      <w:proofErr w:type="spellEnd"/>
     </w:p>
     <w:p>
       <w:pPr>
@@ -1268,7 +1316,25 @@
           <w:sz w:val="20"/>
           <w:szCs w:val="20"/>
         </w:rPr>
-        <w:t>Abrir el navegador y abrir el: localhost/ y localhost/phpmyadmin/</w:t>
+        <w:t>Abrir el navegador y abrir el: localhost/ y localhost/</w:t>
+      </w:r>
+      <w:proofErr w:type="spellStart"/>
+      <w:r>
+        <w:rPr>
+          <w:rFonts w:ascii="Arial Narrow" w:hAnsi="Arial Narrow"/>
+          <w:sz w:val="20"/>
+          <w:szCs w:val="20"/>
+        </w:rPr>
+        <w:t>phpmyadmin</w:t>
+      </w:r>
+      <w:proofErr w:type="spellEnd"/>
+      <w:r>
+        <w:rPr>
+          <w:rFonts w:ascii="Arial Narrow" w:hAnsi="Arial Narrow"/>
+          <w:sz w:val="20"/>
+          <w:szCs w:val="20"/>
+        </w:rPr>
+        <w:t>/</w:t>
       </w:r>
     </w:p>
     <w:p>
@@ -1291,7 +1357,25 @@
           <w:sz w:val="20"/>
           <w:szCs w:val="20"/>
         </w:rPr>
-        <w:t>Abrir la cuenta github y copiar el enlace del proyecto</w:t>
+        <w:t xml:space="preserve">Abrir la cuenta </w:t>
+      </w:r>
+      <w:proofErr w:type="spellStart"/>
+      <w:r>
+        <w:rPr>
+          <w:rFonts w:ascii="Arial Narrow" w:hAnsi="Arial Narrow"/>
+          <w:sz w:val="20"/>
+          <w:szCs w:val="20"/>
+        </w:rPr>
+        <w:t>github</w:t>
+      </w:r>
+      <w:proofErr w:type="spellEnd"/>
+      <w:r>
+        <w:rPr>
+          <w:rFonts w:ascii="Arial Narrow" w:hAnsi="Arial Narrow"/>
+          <w:sz w:val="20"/>
+          <w:szCs w:val="20"/>
+        </w:rPr>
+        <w:t xml:space="preserve"> y copiar el enlace del proyecto</w:t>
       </w:r>
     </w:p>
     <w:p>
@@ -1314,7 +1398,61 @@
           <w:sz w:val="20"/>
           <w:szCs w:val="20"/>
         </w:rPr>
-        <w:t xml:space="preserve">En la ruta C:\xampp\htdocs, abrir el gitbash (ó alguna terminal o consola) y clonar el proyecto: git clone </w:t>
+        <w:t xml:space="preserve">En la ruta C:\xampp\htdocs, abrir el </w:t>
+      </w:r>
+      <w:proofErr w:type="spellStart"/>
+      <w:r>
+        <w:rPr>
+          <w:rFonts w:ascii="Arial Narrow" w:hAnsi="Arial Narrow"/>
+          <w:sz w:val="20"/>
+          <w:szCs w:val="20"/>
+        </w:rPr>
+        <w:t>gitbash</w:t>
+      </w:r>
+      <w:proofErr w:type="spellEnd"/>
+      <w:r>
+        <w:rPr>
+          <w:rFonts w:ascii="Arial Narrow" w:hAnsi="Arial Narrow"/>
+          <w:sz w:val="20"/>
+          <w:szCs w:val="20"/>
+        </w:rPr>
+        <w:t xml:space="preserve"> (</w:t>
+      </w:r>
+      <w:proofErr w:type="spellStart"/>
+      <w:r>
+        <w:rPr>
+          <w:rFonts w:ascii="Arial Narrow" w:hAnsi="Arial Narrow"/>
+          <w:sz w:val="20"/>
+          <w:szCs w:val="20"/>
+        </w:rPr>
+        <w:t>ó</w:t>
+      </w:r>
+      <w:proofErr w:type="spellEnd"/>
+      <w:r>
+        <w:rPr>
+          <w:rFonts w:ascii="Arial Narrow" w:hAnsi="Arial Narrow"/>
+          <w:sz w:val="20"/>
+          <w:szCs w:val="20"/>
+        </w:rPr>
+        <w:t xml:space="preserve"> alguna terminal o consola) y clonar el proyecto: </w:t>
+      </w:r>
+      <w:proofErr w:type="spellStart"/>
+      <w:r>
+        <w:rPr>
+          <w:rFonts w:ascii="Arial Narrow" w:hAnsi="Arial Narrow"/>
+          <w:sz w:val="20"/>
+          <w:szCs w:val="20"/>
+        </w:rPr>
+        <w:t>git</w:t>
+      </w:r>
+      <w:proofErr w:type="spellEnd"/>
+      <w:r>
+        <w:rPr>
+          <w:rFonts w:ascii="Arial Narrow" w:hAnsi="Arial Narrow"/>
+          <w:sz w:val="20"/>
+          <w:szCs w:val="20"/>
+        </w:rPr>
+        <w:t xml:space="preserve"> clone </w:t>
       </w:r>
       <w:hyperlink r:id="rId5" w:history="1">
         <w:r>
@@ -1348,8 +1486,18 @@
           <w:sz w:val="20"/>
           <w:szCs w:val="20"/>
         </w:rPr>
-        <w:t>Abrir el proyecto con el editor de código: Visual Studio Code</w:t>
-      </w:r>
+        <w:t xml:space="preserve">Abrir el proyecto con el editor de código: Visual Studio </w:t>
+      </w:r>
+      <w:proofErr w:type="spellStart"/>
+      <w:r>
+        <w:rPr>
+          <w:rFonts w:ascii="Arial Narrow" w:hAnsi="Arial Narrow"/>
+          <w:sz w:val="20"/>
+          <w:szCs w:val="20"/>
+        </w:rPr>
+        <w:t>Code</w:t>
+      </w:r>
+      <w:proofErr w:type="spellEnd"/>
     </w:p>
     <w:p>
       <w:pPr>
@@ -1371,7 +1519,43 @@
           <w:sz w:val="20"/>
           <w:szCs w:val="20"/>
         </w:rPr>
-        <w:t>Abrir el mysql workbench:</w:t>
+        <w:t xml:space="preserve">Abrir el </w:t>
+      </w:r>
+      <w:proofErr w:type="spellStart"/>
+      <w:r>
+        <w:rPr>
+          <w:rFonts w:ascii="Arial Narrow" w:hAnsi="Arial Narrow"/>
+          <w:sz w:val="20"/>
+          <w:szCs w:val="20"/>
+        </w:rPr>
+        <w:t>mysql</w:t>
+      </w:r>
+      <w:proofErr w:type="spellEnd"/>
+      <w:r>
+        <w:rPr>
+          <w:rFonts w:ascii="Arial Narrow" w:hAnsi="Arial Narrow"/>
+          <w:sz w:val="20"/>
+          <w:szCs w:val="20"/>
+        </w:rPr>
+        <w:t xml:space="preserve"> </w:t>
+      </w:r>
+      <w:proofErr w:type="spellStart"/>
+      <w:r>
+        <w:rPr>
+          <w:rFonts w:ascii="Arial Narrow" w:hAnsi="Arial Narrow"/>
+          <w:sz w:val="20"/>
+          <w:szCs w:val="20"/>
+        </w:rPr>
+        <w:t>workbench</w:t>
+      </w:r>
+      <w:proofErr w:type="spellEnd"/>
+      <w:r>
+        <w:rPr>
+          <w:rFonts w:ascii="Arial Narrow" w:hAnsi="Arial Narrow"/>
+          <w:sz w:val="20"/>
+          <w:szCs w:val="20"/>
+        </w:rPr>
+        <w:t>:</w:t>
       </w:r>
     </w:p>
     <w:p>
@@ -1436,7 +1620,79 @@
           <w:sz w:val="20"/>
           <w:szCs w:val="20"/>
         </w:rPr>
-        <w:t xml:space="preserve"> scripts de la base de datos (db, ddl, dml_unit y dml_mult)</w:t>
+        <w:t xml:space="preserve"> scripts de la base de datos (</w:t>
+      </w:r>
+      <w:proofErr w:type="spellStart"/>
+      <w:r>
+        <w:rPr>
+          <w:rFonts w:ascii="Arial Narrow" w:hAnsi="Arial Narrow"/>
+          <w:sz w:val="20"/>
+          <w:szCs w:val="20"/>
+        </w:rPr>
+        <w:t>db</w:t>
+      </w:r>
+      <w:proofErr w:type="spellEnd"/>
+      <w:r>
+        <w:rPr>
+          <w:rFonts w:ascii="Arial Narrow" w:hAnsi="Arial Narrow"/>
+          <w:sz w:val="20"/>
+          <w:szCs w:val="20"/>
+        </w:rPr>
+        <w:t xml:space="preserve">, </w:t>
+      </w:r>
+      <w:proofErr w:type="spellStart"/>
+      <w:r>
+        <w:rPr>
+          <w:rFonts w:ascii="Arial Narrow" w:hAnsi="Arial Narrow"/>
+          <w:sz w:val="20"/>
+          <w:szCs w:val="20"/>
+        </w:rPr>
+        <w:t>ddl</w:t>
+      </w:r>
+      <w:proofErr w:type="spellEnd"/>
+      <w:r>
+        <w:rPr>
+          <w:rFonts w:ascii="Arial Narrow" w:hAnsi="Arial Narrow"/>
+          <w:sz w:val="20"/>
+          <w:szCs w:val="20"/>
+        </w:rPr>
+        <w:t xml:space="preserve">, </w:t>
+      </w:r>
+      <w:proofErr w:type="spellStart"/>
+      <w:r>
+        <w:rPr>
+          <w:rFonts w:ascii="Arial Narrow" w:hAnsi="Arial Narrow"/>
+          <w:sz w:val="20"/>
+          <w:szCs w:val="20"/>
+        </w:rPr>
+        <w:t>dml_unit</w:t>
+      </w:r>
+      <w:proofErr w:type="spellEnd"/>
+      <w:r>
+        <w:rPr>
+          <w:rFonts w:ascii="Arial Narrow" w:hAnsi="Arial Narrow"/>
+          <w:sz w:val="20"/>
+          <w:szCs w:val="20"/>
+        </w:rPr>
+        <w:t xml:space="preserve"> y </w:t>
+      </w:r>
+      <w:proofErr w:type="spellStart"/>
+      <w:r>
+        <w:rPr>
+          <w:rFonts w:ascii="Arial Narrow" w:hAnsi="Arial Narrow"/>
+          <w:sz w:val="20"/>
+          <w:szCs w:val="20"/>
+        </w:rPr>
+        <w:t>dml_mult</w:t>
+      </w:r>
+      <w:proofErr w:type="spellEnd"/>
+      <w:r>
+        <w:rPr>
+          <w:rFonts w:ascii="Arial Narrow" w:hAnsi="Arial Narrow"/>
+          <w:sz w:val="20"/>
+          <w:szCs w:val="20"/>
+        </w:rPr>
+        <w:t>)</w:t>
       </w:r>
     </w:p>
     <w:p>
@@ -1482,7 +1738,25 @@
           <w:sz w:val="20"/>
           <w:szCs w:val="20"/>
         </w:rPr>
-        <w:t xml:space="preserve">Al modificar los archivos del proyecto, subirlas a github: </w:t>
+        <w:t xml:space="preserve">Al modificar los archivos del proyecto, subirlas a </w:t>
+      </w:r>
+      <w:proofErr w:type="spellStart"/>
+      <w:r>
+        <w:rPr>
+          <w:rFonts w:ascii="Arial Narrow" w:hAnsi="Arial Narrow"/>
+          <w:sz w:val="20"/>
+          <w:szCs w:val="20"/>
+        </w:rPr>
+        <w:t>github</w:t>
+      </w:r>
+      <w:proofErr w:type="spellEnd"/>
+      <w:r>
+        <w:rPr>
+          <w:rFonts w:ascii="Arial Narrow" w:hAnsi="Arial Narrow"/>
+          <w:sz w:val="20"/>
+          <w:szCs w:val="20"/>
+        </w:rPr>
+        <w:t xml:space="preserve">: </w:t>
       </w:r>
     </w:p>
     <w:p>
@@ -1508,7 +1782,27 @@
           <w:szCs w:val="20"/>
           <w:lang w:val="en-US"/>
         </w:rPr>
-        <w:t>git config --global user.name “SenaProfeAlbeiro”</w:t>
+        <w:t>git config --global user.name “</w:t>
+      </w:r>
+      <w:proofErr w:type="spellStart"/>
+      <w:r>
+        <w:rPr>
+          <w:rFonts w:ascii="Arial Narrow" w:hAnsi="Arial Narrow"/>
+          <w:sz w:val="20"/>
+          <w:szCs w:val="20"/>
+          <w:lang w:val="en-US"/>
+        </w:rPr>
+        <w:t>SenaProfeAlbeiro</w:t>
+      </w:r>
+      <w:proofErr w:type="spellEnd"/>
+      <w:r>
+        <w:rPr>
+          <w:rFonts w:ascii="Arial Narrow" w:hAnsi="Arial Narrow"/>
+          <w:sz w:val="20"/>
+          <w:szCs w:val="20"/>
+          <w:lang w:val="en-US"/>
+        </w:rPr>
+        <w:t>”</w:t>
       </w:r>
     </w:p>
     <w:p>
@@ -1534,7 +1828,29 @@
           <w:szCs w:val="20"/>
           <w:lang w:val="en-US"/>
         </w:rPr>
-        <w:t>git config --global user.email “earamos42@misena.edu.co”</w:t>
+        <w:t xml:space="preserve">git config --global </w:t>
+      </w:r>
+      <w:proofErr w:type="spellStart"/>
+      <w:proofErr w:type="gramStart"/>
+      <w:r>
+        <w:rPr>
+          <w:rFonts w:ascii="Arial Narrow" w:hAnsi="Arial Narrow"/>
+          <w:sz w:val="20"/>
+          <w:szCs w:val="20"/>
+          <w:lang w:val="en-US"/>
+        </w:rPr>
+        <w:t>user.email</w:t>
+      </w:r>
+      <w:proofErr w:type="spellEnd"/>
+      <w:proofErr w:type="gramEnd"/>
+      <w:r>
+        <w:rPr>
+          <w:rFonts w:ascii="Arial Narrow" w:hAnsi="Arial Narrow"/>
+          <w:sz w:val="20"/>
+          <w:szCs w:val="20"/>
+          <w:lang w:val="en-US"/>
+        </w:rPr>
+        <w:t xml:space="preserve"> “earamos42@misena.edu.co”</w:t>
       </w:r>
     </w:p>
     <w:p>
@@ -1552,13 +1868,51 @@
           <w:szCs w:val="20"/>
         </w:rPr>
       </w:pPr>
-      <w:r>
-        <w:rPr>
-          <w:rFonts w:ascii="Arial Narrow" w:hAnsi="Arial Narrow"/>
-          <w:sz w:val="20"/>
-          <w:szCs w:val="20"/>
-        </w:rPr>
-        <w:t xml:space="preserve">git add . </w:t>
+      <w:proofErr w:type="spellStart"/>
+      <w:r>
+        <w:rPr>
+          <w:rFonts w:ascii="Arial Narrow" w:hAnsi="Arial Narrow"/>
+          <w:sz w:val="20"/>
+          <w:szCs w:val="20"/>
+        </w:rPr>
+        <w:t>git</w:t>
+      </w:r>
+      <w:proofErr w:type="spellEnd"/>
+      <w:r>
+        <w:rPr>
+          <w:rFonts w:ascii="Arial Narrow" w:hAnsi="Arial Narrow"/>
+          <w:sz w:val="20"/>
+          <w:szCs w:val="20"/>
+        </w:rPr>
+        <w:t xml:space="preserve"> </w:t>
+      </w:r>
+      <w:proofErr w:type="spellStart"/>
+      <w:proofErr w:type="gramStart"/>
+      <w:r>
+        <w:rPr>
+          <w:rFonts w:ascii="Arial Narrow" w:hAnsi="Arial Narrow"/>
+          <w:sz w:val="20"/>
+          <w:szCs w:val="20"/>
+        </w:rPr>
+        <w:t>add</w:t>
+      </w:r>
+      <w:proofErr w:type="spellEnd"/>
+      <w:r>
+        <w:rPr>
+          <w:rFonts w:ascii="Arial Narrow" w:hAnsi="Arial Narrow"/>
+          <w:sz w:val="20"/>
+          <w:szCs w:val="20"/>
+        </w:rPr>
+        <w:t xml:space="preserve"> .</w:t>
+      </w:r>
+      <w:proofErr w:type="gramEnd"/>
+      <w:r>
+        <w:rPr>
+          <w:rFonts w:ascii="Arial Narrow" w:hAnsi="Arial Narrow"/>
+          <w:sz w:val="20"/>
+          <w:szCs w:val="20"/>
+        </w:rPr>
+        <w:t xml:space="preserve"> </w:t>
       </w:r>
     </w:p>
     <w:p>
@@ -1584,7 +1938,27 @@
           <w:szCs w:val="20"/>
           <w:lang w:val="en-US"/>
         </w:rPr>
-        <w:t>git commit -m “comentario”</w:t>
+        <w:t>git commit -m “</w:t>
+      </w:r>
+      <w:proofErr w:type="spellStart"/>
+      <w:r>
+        <w:rPr>
+          <w:rFonts w:ascii="Arial Narrow" w:hAnsi="Arial Narrow"/>
+          <w:sz w:val="20"/>
+          <w:szCs w:val="20"/>
+          <w:lang w:val="en-US"/>
+        </w:rPr>
+        <w:t>comentario</w:t>
+      </w:r>
+      <w:proofErr w:type="spellEnd"/>
+      <w:r>
+        <w:rPr>
+          <w:rFonts w:ascii="Arial Narrow" w:hAnsi="Arial Narrow"/>
+          <w:sz w:val="20"/>
+          <w:szCs w:val="20"/>
+          <w:lang w:val="en-US"/>
+        </w:rPr>
+        <w:t>”</w:t>
       </w:r>
     </w:p>
     <w:p>
@@ -1629,7 +2003,25 @@
           <w:sz w:val="20"/>
           <w:szCs w:val="20"/>
         </w:rPr>
-        <w:t>Nota: Se abre la conexión con Github y se acepta.</w:t>
+        <w:t xml:space="preserve">Nota: Se abre la conexión con </w:t>
+      </w:r>
+      <w:proofErr w:type="spellStart"/>
+      <w:r>
+        <w:rPr>
+          <w:rFonts w:ascii="Arial Narrow" w:hAnsi="Arial Narrow"/>
+          <w:sz w:val="20"/>
+          <w:szCs w:val="20"/>
+        </w:rPr>
+        <w:t>Github</w:t>
+      </w:r>
+      <w:proofErr w:type="spellEnd"/>
+      <w:r>
+        <w:rPr>
+          <w:rFonts w:ascii="Arial Narrow" w:hAnsi="Arial Narrow"/>
+          <w:sz w:val="20"/>
+          <w:szCs w:val="20"/>
+        </w:rPr>
+        <w:t xml:space="preserve"> y se acepta.</w:t>
       </w:r>
     </w:p>
     <w:p>
@@ -2059,8 +2451,9 @@
           <w:szCs w:val="20"/>
           <w:u w:val="single"/>
         </w:rPr>
-        <w:t>ubir al Servidor Gestor de Base de Datos (SGBD) MySql</w:t>
-      </w:r>
+        <w:t xml:space="preserve">ubir al Servidor Gestor de Base de Datos (SGBD) </w:t>
+      </w:r>
+      <w:proofErr w:type="spellStart"/>
       <w:r>
         <w:rPr>
           <w:rFonts w:ascii="Arial Narrow" w:hAnsi="Arial Narrow"/>
@@ -2070,6 +2463,18 @@
           <w:szCs w:val="20"/>
           <w:u w:val="single"/>
         </w:rPr>
+        <w:t>MySql</w:t>
+      </w:r>
+      <w:proofErr w:type="spellEnd"/>
+      <w:r>
+        <w:rPr>
+          <w:rFonts w:ascii="Arial Narrow" w:hAnsi="Arial Narrow"/>
+          <w:b/>
+          <w:bCs/>
+          <w:sz w:val="20"/>
+          <w:szCs w:val="20"/>
+          <w:u w:val="single"/>
+        </w:rPr>
         <w:t>, la base de datos</w:t>
       </w:r>
       <w:r>
@@ -2110,8 +2515,18 @@
           <w:sz w:val="20"/>
           <w:szCs w:val="20"/>
         </w:rPr>
-        <w:t xml:space="preserve"> Backend</w:t>
-      </w:r>
+        <w:t xml:space="preserve"> </w:t>
+      </w:r>
+      <w:proofErr w:type="spellStart"/>
+      <w:r>
+        <w:rPr>
+          <w:rFonts w:ascii="Arial Narrow" w:hAnsi="Arial Narrow"/>
+          <w:sz w:val="20"/>
+          <w:szCs w:val="20"/>
+        </w:rPr>
+        <w:t>Backend</w:t>
+      </w:r>
+      <w:proofErr w:type="spellEnd"/>
     </w:p>
     <w:p>
       <w:pPr>
@@ -2354,13 +2769,41 @@
         </w:rPr>
         <w:t xml:space="preserve">métodos </w:t>
       </w:r>
-      <w:r>
-        <w:rPr>
-          <w:rFonts w:ascii="Arial Narrow" w:hAnsi="Arial Narrow"/>
-          <w:sz w:val="20"/>
-          <w:szCs w:val="20"/>
-        </w:rPr>
-        <w:t xml:space="preserve">setters, getters y </w:t>
+      <w:proofErr w:type="spellStart"/>
+      <w:r>
+        <w:rPr>
+          <w:rFonts w:ascii="Arial Narrow" w:hAnsi="Arial Narrow"/>
+          <w:sz w:val="20"/>
+          <w:szCs w:val="20"/>
+        </w:rPr>
+        <w:t>setters</w:t>
+      </w:r>
+      <w:proofErr w:type="spellEnd"/>
+      <w:r>
+        <w:rPr>
+          <w:rFonts w:ascii="Arial Narrow" w:hAnsi="Arial Narrow"/>
+          <w:sz w:val="20"/>
+          <w:szCs w:val="20"/>
+        </w:rPr>
+        <w:t xml:space="preserve">, </w:t>
+      </w:r>
+      <w:proofErr w:type="spellStart"/>
+      <w:r>
+        <w:rPr>
+          <w:rFonts w:ascii="Arial Narrow" w:hAnsi="Arial Narrow"/>
+          <w:sz w:val="20"/>
+          <w:szCs w:val="20"/>
+        </w:rPr>
+        <w:t>getters</w:t>
+      </w:r>
+      <w:proofErr w:type="spellEnd"/>
+      <w:r>
+        <w:rPr>
+          <w:rFonts w:ascii="Arial Narrow" w:hAnsi="Arial Narrow"/>
+          <w:sz w:val="20"/>
+          <w:szCs w:val="20"/>
+        </w:rPr>
+        <w:t xml:space="preserve"> y </w:t>
       </w:r>
       <w:r>
         <w:rPr>
@@ -2557,7 +3000,87 @@
           <w:szCs w:val="20"/>
           <w:lang w:val="en-US"/>
         </w:rPr>
-        <w:t>Html, css, js, Bootstrap, FontAwesome, plugins, otros.</w:t>
+        <w:t xml:space="preserve">Html, </w:t>
+      </w:r>
+      <w:proofErr w:type="spellStart"/>
+      <w:r>
+        <w:rPr>
+          <w:rFonts w:ascii="Arial Narrow" w:hAnsi="Arial Narrow"/>
+          <w:sz w:val="20"/>
+          <w:szCs w:val="20"/>
+          <w:lang w:val="en-US"/>
+        </w:rPr>
+        <w:t>css</w:t>
+      </w:r>
+      <w:proofErr w:type="spellEnd"/>
+      <w:r>
+        <w:rPr>
+          <w:rFonts w:ascii="Arial Narrow" w:hAnsi="Arial Narrow"/>
+          <w:sz w:val="20"/>
+          <w:szCs w:val="20"/>
+          <w:lang w:val="en-US"/>
+        </w:rPr>
+        <w:t xml:space="preserve">, </w:t>
+      </w:r>
+      <w:proofErr w:type="spellStart"/>
+      <w:r>
+        <w:rPr>
+          <w:rFonts w:ascii="Arial Narrow" w:hAnsi="Arial Narrow"/>
+          <w:sz w:val="20"/>
+          <w:szCs w:val="20"/>
+          <w:lang w:val="en-US"/>
+        </w:rPr>
+        <w:t>js</w:t>
+      </w:r>
+      <w:proofErr w:type="spellEnd"/>
+      <w:r>
+        <w:rPr>
+          <w:rFonts w:ascii="Arial Narrow" w:hAnsi="Arial Narrow"/>
+          <w:sz w:val="20"/>
+          <w:szCs w:val="20"/>
+          <w:lang w:val="en-US"/>
+        </w:rPr>
+        <w:t xml:space="preserve">, Bootstrap, </w:t>
+      </w:r>
+      <w:proofErr w:type="spellStart"/>
+      <w:r>
+        <w:rPr>
+          <w:rFonts w:ascii="Arial Narrow" w:hAnsi="Arial Narrow"/>
+          <w:sz w:val="20"/>
+          <w:szCs w:val="20"/>
+          <w:lang w:val="en-US"/>
+        </w:rPr>
+        <w:t>FontAwesome</w:t>
+      </w:r>
+      <w:proofErr w:type="spellEnd"/>
+      <w:r>
+        <w:rPr>
+          <w:rFonts w:ascii="Arial Narrow" w:hAnsi="Arial Narrow"/>
+          <w:sz w:val="20"/>
+          <w:szCs w:val="20"/>
+          <w:lang w:val="en-US"/>
+        </w:rPr>
+        <w:t xml:space="preserve">, plugins, </w:t>
+      </w:r>
+      <w:proofErr w:type="spellStart"/>
+      <w:r>
+        <w:rPr>
+          <w:rFonts w:ascii="Arial Narrow" w:hAnsi="Arial Narrow"/>
+          <w:sz w:val="20"/>
+          <w:szCs w:val="20"/>
+          <w:lang w:val="en-US"/>
+        </w:rPr>
+        <w:t>otros</w:t>
+      </w:r>
+      <w:proofErr w:type="spellEnd"/>
+      <w:r>
+        <w:rPr>
+          <w:rFonts w:ascii="Arial Narrow" w:hAnsi="Arial Narrow"/>
+          <w:sz w:val="20"/>
+          <w:szCs w:val="20"/>
+          <w:lang w:val="en-US"/>
+        </w:rPr>
+        <w:t>.</w:t>
       </w:r>
     </w:p>
     <w:p>
@@ -2653,8 +3176,18 @@
           <w:sz w:val="20"/>
           <w:szCs w:val="20"/>
         </w:rPr>
-        <w:t>Desarrollar Frontend_web</w:t>
-      </w:r>
+        <w:t xml:space="preserve">Desarrollar </w:t>
+      </w:r>
+      <w:proofErr w:type="spellStart"/>
+      <w:r>
+        <w:rPr>
+          <w:rFonts w:ascii="Arial Narrow" w:hAnsi="Arial Narrow"/>
+          <w:sz w:val="20"/>
+          <w:szCs w:val="20"/>
+        </w:rPr>
+        <w:t>Frontend_web</w:t>
+      </w:r>
+      <w:proofErr w:type="spellEnd"/>
     </w:p>
     <w:p>
       <w:pPr>
@@ -2676,8 +3209,44 @@
           <w:sz w:val="20"/>
           <w:szCs w:val="20"/>
         </w:rPr>
-        <w:t>Angular, Reac, Vue</w:t>
-      </w:r>
+        <w:t xml:space="preserve">Angular, </w:t>
+      </w:r>
+      <w:proofErr w:type="spellStart"/>
+      <w:r>
+        <w:rPr>
+          <w:rFonts w:ascii="Arial Narrow" w:hAnsi="Arial Narrow"/>
+          <w:sz w:val="20"/>
+          <w:szCs w:val="20"/>
+        </w:rPr>
+        <w:t>Reac</w:t>
+      </w:r>
+      <w:r>
+        <w:rPr>
+          <w:rFonts w:ascii="Arial Narrow" w:hAnsi="Arial Narrow"/>
+          <w:sz w:val="20"/>
+          <w:szCs w:val="20"/>
+        </w:rPr>
+        <w:t>t</w:t>
+      </w:r>
+      <w:proofErr w:type="spellEnd"/>
+      <w:r>
+        <w:rPr>
+          <w:rFonts w:ascii="Arial Narrow" w:hAnsi="Arial Narrow"/>
+          <w:sz w:val="20"/>
+          <w:szCs w:val="20"/>
+        </w:rPr>
+        <w:t xml:space="preserve">, </w:t>
+      </w:r>
+      <w:proofErr w:type="spellStart"/>
+      <w:r>
+        <w:rPr>
+          <w:rFonts w:ascii="Arial Narrow" w:hAnsi="Arial Narrow"/>
+          <w:sz w:val="20"/>
+          <w:szCs w:val="20"/>
+        </w:rPr>
+        <w:t>Vue</w:t>
+      </w:r>
+      <w:proofErr w:type="spellEnd"/>
     </w:p>
     <w:p>
       <w:pPr>
@@ -2728,8 +3297,18 @@
           <w:sz w:val="20"/>
           <w:szCs w:val="20"/>
         </w:rPr>
-        <w:t>Desarrollar Frontend_movil</w:t>
-      </w:r>
+        <w:t xml:space="preserve">Desarrollar </w:t>
+      </w:r>
+      <w:proofErr w:type="spellStart"/>
+      <w:r>
+        <w:rPr>
+          <w:rFonts w:ascii="Arial Narrow" w:hAnsi="Arial Narrow"/>
+          <w:sz w:val="20"/>
+          <w:szCs w:val="20"/>
+        </w:rPr>
+        <w:t>Frontend_movil</w:t>
+      </w:r>
+      <w:proofErr w:type="spellEnd"/>
     </w:p>
     <w:p>
       <w:pPr>
@@ -2894,7 +3473,133 @@
           <w:sz w:val="20"/>
           <w:szCs w:val="20"/>
         </w:rPr>
-        <w:t>: Diseño de Prototipo No Funcional (Interfaces) del Sistema de Información Web. En cuanto a la elaboración, está basado en los lenguajes html, css y js. Incluye Frameworks de presentación como Bootstrap y FontAwesome. Se incluye la validación de los controles de los formularios y la implementación de Plugins Js para presentar la información de forma dinámica (sweetalert.js, datatables.js, canvas.js, calendar.js, entre otros).</w:t>
+        <w:t xml:space="preserve">: Diseño de Prototipo No Funcional (Interfaces) del Sistema de Información Web. En cuanto a la elaboración, está basado en los lenguajes </w:t>
+      </w:r>
+      <w:proofErr w:type="spellStart"/>
+      <w:r>
+        <w:rPr>
+          <w:rFonts w:ascii="Arial Narrow" w:hAnsi="Arial Narrow"/>
+          <w:sz w:val="20"/>
+          <w:szCs w:val="20"/>
+        </w:rPr>
+        <w:t>html</w:t>
+      </w:r>
+      <w:proofErr w:type="spellEnd"/>
+      <w:r>
+        <w:rPr>
+          <w:rFonts w:ascii="Arial Narrow" w:hAnsi="Arial Narrow"/>
+          <w:sz w:val="20"/>
+          <w:szCs w:val="20"/>
+        </w:rPr>
+        <w:t xml:space="preserve">, </w:t>
+      </w:r>
+      <w:proofErr w:type="spellStart"/>
+      <w:r>
+        <w:rPr>
+          <w:rFonts w:ascii="Arial Narrow" w:hAnsi="Arial Narrow"/>
+          <w:sz w:val="20"/>
+          <w:szCs w:val="20"/>
+        </w:rPr>
+        <w:t>css</w:t>
+      </w:r>
+      <w:proofErr w:type="spellEnd"/>
+      <w:r>
+        <w:rPr>
+          <w:rFonts w:ascii="Arial Narrow" w:hAnsi="Arial Narrow"/>
+          <w:sz w:val="20"/>
+          <w:szCs w:val="20"/>
+        </w:rPr>
+        <w:t xml:space="preserve"> y </w:t>
+      </w:r>
+      <w:proofErr w:type="spellStart"/>
+      <w:r>
+        <w:rPr>
+          <w:rFonts w:ascii="Arial Narrow" w:hAnsi="Arial Narrow"/>
+          <w:sz w:val="20"/>
+          <w:szCs w:val="20"/>
+        </w:rPr>
+        <w:t>js</w:t>
+      </w:r>
+      <w:proofErr w:type="spellEnd"/>
+      <w:r>
+        <w:rPr>
+          <w:rFonts w:ascii="Arial Narrow" w:hAnsi="Arial Narrow"/>
+          <w:sz w:val="20"/>
+          <w:szCs w:val="20"/>
+        </w:rPr>
+        <w:t xml:space="preserve">. Incluye </w:t>
+      </w:r>
+      <w:proofErr w:type="spellStart"/>
+      <w:r>
+        <w:rPr>
+          <w:rFonts w:ascii="Arial Narrow" w:hAnsi="Arial Narrow"/>
+          <w:sz w:val="20"/>
+          <w:szCs w:val="20"/>
+        </w:rPr>
+        <w:t>Frameworks</w:t>
+      </w:r>
+      <w:proofErr w:type="spellEnd"/>
+      <w:r>
+        <w:rPr>
+          <w:rFonts w:ascii="Arial Narrow" w:hAnsi="Arial Narrow"/>
+          <w:sz w:val="20"/>
+          <w:szCs w:val="20"/>
+        </w:rPr>
+        <w:t xml:space="preserve"> de presentación como Bootstrap y </w:t>
+      </w:r>
+      <w:proofErr w:type="spellStart"/>
+      <w:r>
+        <w:rPr>
+          <w:rFonts w:ascii="Arial Narrow" w:hAnsi="Arial Narrow"/>
+          <w:sz w:val="20"/>
+          <w:szCs w:val="20"/>
+        </w:rPr>
+        <w:t>FontAwesome</w:t>
+      </w:r>
+      <w:proofErr w:type="spellEnd"/>
+      <w:r>
+        <w:rPr>
+          <w:rFonts w:ascii="Arial Narrow" w:hAnsi="Arial Narrow"/>
+          <w:sz w:val="20"/>
+          <w:szCs w:val="20"/>
+        </w:rPr>
+        <w:t xml:space="preserve">. Se incluye la validación de los controles de los formularios y la implementación de </w:t>
+      </w:r>
+      <w:proofErr w:type="spellStart"/>
+      <w:r>
+        <w:rPr>
+          <w:rFonts w:ascii="Arial Narrow" w:hAnsi="Arial Narrow"/>
+          <w:sz w:val="20"/>
+          <w:szCs w:val="20"/>
+        </w:rPr>
+        <w:t>Plugins</w:t>
+      </w:r>
+      <w:proofErr w:type="spellEnd"/>
+      <w:r>
+        <w:rPr>
+          <w:rFonts w:ascii="Arial Narrow" w:hAnsi="Arial Narrow"/>
+          <w:sz w:val="20"/>
+          <w:szCs w:val="20"/>
+        </w:rPr>
+        <w:t xml:space="preserve"> </w:t>
+      </w:r>
+      <w:proofErr w:type="spellStart"/>
+      <w:r>
+        <w:rPr>
+          <w:rFonts w:ascii="Arial Narrow" w:hAnsi="Arial Narrow"/>
+          <w:sz w:val="20"/>
+          <w:szCs w:val="20"/>
+        </w:rPr>
+        <w:t>Js</w:t>
+      </w:r>
+      <w:proofErr w:type="spellEnd"/>
+      <w:r>
+        <w:rPr>
+          <w:rFonts w:ascii="Arial Narrow" w:hAnsi="Arial Narrow"/>
+          <w:sz w:val="20"/>
+          <w:szCs w:val="20"/>
+        </w:rPr>
+        <w:t xml:space="preserve"> para presentar la información de forma dinámica (sweetalert.js, datatables.js, canvas.js, calendar.js, entre otros).</w:t>
       </w:r>
     </w:p>
     <w:p>
@@ -2924,7 +3629,97 @@
           <w:sz w:val="20"/>
           <w:szCs w:val="20"/>
         </w:rPr>
-        <w:t xml:space="preserve">Esta aplicación es de tipo académico, aunque representa la funcionalidad de las interfaces y la navegación, sin embargo, su propósito fundamental es que el aprendiz comprenda las diferentes interacciones que hay al interior del código, basándose en algunos elementos que subyacen al diseño web, interpretación de los wireframes y/o mockups, código limpio, buenas prácticas, entre otras; todo esto con el fin de que él vea reflejado todo su aprendizaje en las interfaces de una solución software. La comprensión de este ejercicio pretende que el aprendiz, migre fácilmente a otras tecnologías basadas en Frameworks Javascript como Angular, Vue o React que; se organizan por componentes, implementan un diseño reactivo, conexión a la base de datos, entre otras ventajas. </w:t>
+        <w:t xml:space="preserve">Esta aplicación es de tipo académico, aunque representa la funcionalidad de las interfaces y la navegación, sin embargo, su propósito fundamental es que el aprendiz comprenda las diferentes interacciones que hay al interior del código, basándose en algunos elementos que subyacen al diseño web, interpretación de los </w:t>
+      </w:r>
+      <w:proofErr w:type="spellStart"/>
+      <w:r>
+        <w:rPr>
+          <w:rFonts w:ascii="Arial Narrow" w:hAnsi="Arial Narrow"/>
+          <w:sz w:val="20"/>
+          <w:szCs w:val="20"/>
+        </w:rPr>
+        <w:t>wireframes</w:t>
+      </w:r>
+      <w:proofErr w:type="spellEnd"/>
+      <w:r>
+        <w:rPr>
+          <w:rFonts w:ascii="Arial Narrow" w:hAnsi="Arial Narrow"/>
+          <w:sz w:val="20"/>
+          <w:szCs w:val="20"/>
+        </w:rPr>
+        <w:t xml:space="preserve"> y/o mockups, código limpio, buenas prácticas, entre otras; todo esto con el fin de que él vea reflejado todo su aprendizaje en las interfaces de una solución software. La comprensión de este ejercicio pretende que el aprendiz, migre fácilmente a otras tecnologías basadas en </w:t>
+      </w:r>
+      <w:proofErr w:type="spellStart"/>
+      <w:r>
+        <w:rPr>
+          <w:rFonts w:ascii="Arial Narrow" w:hAnsi="Arial Narrow"/>
+          <w:sz w:val="20"/>
+          <w:szCs w:val="20"/>
+        </w:rPr>
+        <w:t>Frameworks</w:t>
+      </w:r>
+      <w:proofErr w:type="spellEnd"/>
+      <w:r>
+        <w:rPr>
+          <w:rFonts w:ascii="Arial Narrow" w:hAnsi="Arial Narrow"/>
+          <w:sz w:val="20"/>
+          <w:szCs w:val="20"/>
+        </w:rPr>
+        <w:t xml:space="preserve"> </w:t>
+      </w:r>
+      <w:proofErr w:type="spellStart"/>
+      <w:r>
+        <w:rPr>
+          <w:rFonts w:ascii="Arial Narrow" w:hAnsi="Arial Narrow"/>
+          <w:sz w:val="20"/>
+          <w:szCs w:val="20"/>
+        </w:rPr>
+        <w:t>Javascript</w:t>
+      </w:r>
+      <w:proofErr w:type="spellEnd"/>
+      <w:r>
+        <w:rPr>
+          <w:rFonts w:ascii="Arial Narrow" w:hAnsi="Arial Narrow"/>
+          <w:sz w:val="20"/>
+          <w:szCs w:val="20"/>
+        </w:rPr>
+        <w:t xml:space="preserve"> como Angular, </w:t>
+      </w:r>
+      <w:proofErr w:type="spellStart"/>
+      <w:r>
+        <w:rPr>
+          <w:rFonts w:ascii="Arial Narrow" w:hAnsi="Arial Narrow"/>
+          <w:sz w:val="20"/>
+          <w:szCs w:val="20"/>
+        </w:rPr>
+        <w:t>Vue</w:t>
+      </w:r>
+      <w:proofErr w:type="spellEnd"/>
+      <w:r>
+        <w:rPr>
+          <w:rFonts w:ascii="Arial Narrow" w:hAnsi="Arial Narrow"/>
+          <w:sz w:val="20"/>
+          <w:szCs w:val="20"/>
+        </w:rPr>
+        <w:t xml:space="preserve"> o </w:t>
+      </w:r>
+      <w:proofErr w:type="spellStart"/>
+      <w:r>
+        <w:rPr>
+          <w:rFonts w:ascii="Arial Narrow" w:hAnsi="Arial Narrow"/>
+          <w:sz w:val="20"/>
+          <w:szCs w:val="20"/>
+        </w:rPr>
+        <w:t>React</w:t>
+      </w:r>
+      <w:proofErr w:type="spellEnd"/>
+      <w:r>
+        <w:rPr>
+          <w:rFonts w:ascii="Arial Narrow" w:hAnsi="Arial Narrow"/>
+          <w:sz w:val="20"/>
+          <w:szCs w:val="20"/>
+        </w:rPr>
+        <w:t xml:space="preserve"> que; se organizan por componentes, implementan un diseño reactivo, conexión a la base de datos, entre otras ventajas. </w:t>
       </w:r>
     </w:p>
     <w:p>
@@ -3027,13 +3822,23 @@
           <w:szCs w:val="20"/>
         </w:rPr>
       </w:pPr>
-      <w:r>
-        <w:rPr>
-          <w:rFonts w:ascii="Arial Narrow" w:hAnsi="Arial Narrow"/>
-          <w:sz w:val="20"/>
-          <w:szCs w:val="20"/>
-        </w:rPr>
-        <w:t>Layouts (Maquetación)</w:t>
+      <w:proofErr w:type="spellStart"/>
+      <w:r>
+        <w:rPr>
+          <w:rFonts w:ascii="Arial Narrow" w:hAnsi="Arial Narrow"/>
+          <w:sz w:val="20"/>
+          <w:szCs w:val="20"/>
+        </w:rPr>
+        <w:t>Layouts</w:t>
+      </w:r>
+      <w:proofErr w:type="spellEnd"/>
+      <w:r>
+        <w:rPr>
+          <w:rFonts w:ascii="Arial Narrow" w:hAnsi="Arial Narrow"/>
+          <w:sz w:val="20"/>
+          <w:szCs w:val="20"/>
+        </w:rPr>
+        <w:t xml:space="preserve"> (Maquetación)</w:t>
       </w:r>
     </w:p>
     <w:p>
@@ -3079,8 +3884,18 @@
           <w:sz w:val="20"/>
           <w:szCs w:val="20"/>
         </w:rPr>
-        <w:t>Modelo FlexBox</w:t>
-      </w:r>
+        <w:t xml:space="preserve">Modelo </w:t>
+      </w:r>
+      <w:proofErr w:type="spellStart"/>
+      <w:r>
+        <w:rPr>
+          <w:rFonts w:ascii="Arial Narrow" w:hAnsi="Arial Narrow"/>
+          <w:sz w:val="20"/>
+          <w:szCs w:val="20"/>
+        </w:rPr>
+        <w:t>FlexBox</w:t>
+      </w:r>
+      <w:proofErr w:type="spellEnd"/>
     </w:p>
     <w:p>
       <w:pPr>
@@ -3102,8 +3917,18 @@
           <w:sz w:val="20"/>
           <w:szCs w:val="20"/>
         </w:rPr>
-        <w:t>Modelo Grid</w:t>
-      </w:r>
+        <w:t xml:space="preserve">Modelo </w:t>
+      </w:r>
+      <w:proofErr w:type="spellStart"/>
+      <w:r>
+        <w:rPr>
+          <w:rFonts w:ascii="Arial Narrow" w:hAnsi="Arial Narrow"/>
+          <w:sz w:val="20"/>
+          <w:szCs w:val="20"/>
+        </w:rPr>
+        <w:t>Grid</w:t>
+      </w:r>
+      <w:proofErr w:type="spellEnd"/>
     </w:p>
     <w:p>
       <w:pPr>
@@ -3125,8 +3950,36 @@
           <w:sz w:val="20"/>
           <w:szCs w:val="20"/>
         </w:rPr>
-        <w:t>Media Queries. Responsive Design</w:t>
-      </w:r>
+        <w:t xml:space="preserve">Media </w:t>
+      </w:r>
+      <w:proofErr w:type="spellStart"/>
+      <w:r>
+        <w:rPr>
+          <w:rFonts w:ascii="Arial Narrow" w:hAnsi="Arial Narrow"/>
+          <w:sz w:val="20"/>
+          <w:szCs w:val="20"/>
+        </w:rPr>
+        <w:t>Queries</w:t>
+      </w:r>
+      <w:proofErr w:type="spellEnd"/>
+      <w:r>
+        <w:rPr>
+          <w:rFonts w:ascii="Arial Narrow" w:hAnsi="Arial Narrow"/>
+          <w:sz w:val="20"/>
+          <w:szCs w:val="20"/>
+        </w:rPr>
+        <w:t xml:space="preserve">. Responsive </w:t>
+      </w:r>
+      <w:proofErr w:type="spellStart"/>
+      <w:r>
+        <w:rPr>
+          <w:rFonts w:ascii="Arial Narrow" w:hAnsi="Arial Narrow"/>
+          <w:sz w:val="20"/>
+          <w:szCs w:val="20"/>
+        </w:rPr>
+        <w:t>Design</w:t>
+      </w:r>
+      <w:proofErr w:type="spellEnd"/>
     </w:p>
     <w:p>
       <w:pPr>
@@ -3142,13 +3995,23 @@
           <w:szCs w:val="20"/>
         </w:rPr>
       </w:pPr>
-      <w:r>
-        <w:rPr>
-          <w:rFonts w:ascii="Arial Narrow" w:hAnsi="Arial Narrow"/>
-          <w:sz w:val="20"/>
-          <w:szCs w:val="20"/>
-        </w:rPr>
-        <w:t xml:space="preserve">FrameWork de Presentación: </w:t>
+      <w:proofErr w:type="spellStart"/>
+      <w:r>
+        <w:rPr>
+          <w:rFonts w:ascii="Arial Narrow" w:hAnsi="Arial Narrow"/>
+          <w:sz w:val="20"/>
+          <w:szCs w:val="20"/>
+        </w:rPr>
+        <w:t>FrameWork</w:t>
+      </w:r>
+      <w:proofErr w:type="spellEnd"/>
+      <w:r>
+        <w:rPr>
+          <w:rFonts w:ascii="Arial Narrow" w:hAnsi="Arial Narrow"/>
+          <w:sz w:val="20"/>
+          <w:szCs w:val="20"/>
+        </w:rPr>
+        <w:t xml:space="preserve"> de Presentación: </w:t>
       </w:r>
       <w:bookmarkStart w:id="0" w:name="_Hlk181040287"/>
       <w:r>
@@ -3337,13 +4200,23 @@
           <w:szCs w:val="20"/>
         </w:rPr>
       </w:pPr>
-      <w:r>
-        <w:rPr>
-          <w:rFonts w:ascii="Arial Narrow" w:hAnsi="Arial Narrow"/>
-          <w:sz w:val="20"/>
-          <w:szCs w:val="20"/>
-        </w:rPr>
-        <w:t>FrameWork de Presentación: Bootstrap 2da Parte</w:t>
+      <w:proofErr w:type="spellStart"/>
+      <w:r>
+        <w:rPr>
+          <w:rFonts w:ascii="Arial Narrow" w:hAnsi="Arial Narrow"/>
+          <w:sz w:val="20"/>
+          <w:szCs w:val="20"/>
+        </w:rPr>
+        <w:t>FrameWork</w:t>
+      </w:r>
+      <w:proofErr w:type="spellEnd"/>
+      <w:r>
+        <w:rPr>
+          <w:rFonts w:ascii="Arial Narrow" w:hAnsi="Arial Narrow"/>
+          <w:sz w:val="20"/>
+          <w:szCs w:val="20"/>
+        </w:rPr>
+        <w:t xml:space="preserve"> de Presentación: Bootstrap 2da Parte</w:t>
       </w:r>
     </w:p>
     <w:p>
@@ -3366,8 +4239,18 @@
           <w:sz w:val="20"/>
           <w:szCs w:val="20"/>
         </w:rPr>
-        <w:t>Framework de Iconografía: FontAwesome</w:t>
-      </w:r>
+        <w:t xml:space="preserve">Framework de Iconografía: </w:t>
+      </w:r>
+      <w:proofErr w:type="spellStart"/>
+      <w:r>
+        <w:rPr>
+          <w:rFonts w:ascii="Arial Narrow" w:hAnsi="Arial Narrow"/>
+          <w:sz w:val="20"/>
+          <w:szCs w:val="20"/>
+        </w:rPr>
+        <w:t>FontAwesome</w:t>
+      </w:r>
+      <w:proofErr w:type="spellEnd"/>
     </w:p>
     <w:p>
       <w:pPr>
@@ -3435,7 +4318,25 @@
           <w:sz w:val="20"/>
           <w:szCs w:val="20"/>
         </w:rPr>
-        <w:t>Interna (IFrame)</w:t>
+        <w:t>Interna (</w:t>
+      </w:r>
+      <w:proofErr w:type="spellStart"/>
+      <w:r>
+        <w:rPr>
+          <w:rFonts w:ascii="Arial Narrow" w:hAnsi="Arial Narrow"/>
+          <w:sz w:val="20"/>
+          <w:szCs w:val="20"/>
+        </w:rPr>
+        <w:t>IFrame</w:t>
+      </w:r>
+      <w:proofErr w:type="spellEnd"/>
+      <w:r>
+        <w:rPr>
+          <w:rFonts w:ascii="Arial Narrow" w:hAnsi="Arial Narrow"/>
+          <w:sz w:val="20"/>
+          <w:szCs w:val="20"/>
+        </w:rPr>
+        <w:t>)</w:t>
       </w:r>
     </w:p>
     <w:p>
@@ -3527,8 +4428,18 @@
           <w:sz w:val="20"/>
           <w:szCs w:val="20"/>
         </w:rPr>
-        <w:t>Implementación de Plugins</w:t>
-      </w:r>
+        <w:t xml:space="preserve">Implementación de </w:t>
+      </w:r>
+      <w:proofErr w:type="spellStart"/>
+      <w:r>
+        <w:rPr>
+          <w:rFonts w:ascii="Arial Narrow" w:hAnsi="Arial Narrow"/>
+          <w:sz w:val="20"/>
+          <w:szCs w:val="20"/>
+        </w:rPr>
+        <w:t>Plugins</w:t>
+      </w:r>
+      <w:proofErr w:type="spellEnd"/>
     </w:p>
     <w:p>
       <w:pPr>
@@ -3544,14 +4455,34 @@
           <w:szCs w:val="20"/>
         </w:rPr>
       </w:pPr>
-      <w:r>
-        <w:rPr>
-          <w:rFonts w:ascii="Arial Narrow" w:hAnsi="Arial Narrow"/>
-          <w:sz w:val="20"/>
-          <w:szCs w:val="20"/>
-        </w:rPr>
-        <w:t>Frameworks Js</w:t>
-      </w:r>
+      <w:proofErr w:type="spellStart"/>
+      <w:r>
+        <w:rPr>
+          <w:rFonts w:ascii="Arial Narrow" w:hAnsi="Arial Narrow"/>
+          <w:sz w:val="20"/>
+          <w:szCs w:val="20"/>
+        </w:rPr>
+        <w:t>Frameworks</w:t>
+      </w:r>
+      <w:proofErr w:type="spellEnd"/>
+      <w:r>
+        <w:rPr>
+          <w:rFonts w:ascii="Arial Narrow" w:hAnsi="Arial Narrow"/>
+          <w:sz w:val="20"/>
+          <w:szCs w:val="20"/>
+        </w:rPr>
+        <w:t xml:space="preserve"> </w:t>
+      </w:r>
+      <w:proofErr w:type="spellStart"/>
+      <w:r>
+        <w:rPr>
+          <w:rFonts w:ascii="Arial Narrow" w:hAnsi="Arial Narrow"/>
+          <w:sz w:val="20"/>
+          <w:szCs w:val="20"/>
+        </w:rPr>
+        <w:t>Js</w:t>
+      </w:r>
+      <w:proofErr w:type="spellEnd"/>
     </w:p>
     <w:p>
       <w:pPr>

</xml_diff>

<commit_message>
3.1. Modelo de Cajas
</commit_message>
<xml_diff>
--- a/00_ruta/ej01_n_capas_php_sql_html.docx
+++ b/00_ruta/ej01_n_capas_php_sql_html.docx
@@ -3853,13 +3853,15 @@
           <w:rFonts w:ascii="Arial Narrow" w:hAnsi="Arial Narrow"/>
           <w:sz w:val="20"/>
           <w:szCs w:val="20"/>
-        </w:rPr>
-      </w:pPr>
-      <w:r>
-        <w:rPr>
-          <w:rFonts w:ascii="Arial Narrow" w:hAnsi="Arial Narrow"/>
-          <w:sz w:val="20"/>
-          <w:szCs w:val="20"/>
+          <w:highlight w:val="yellow"/>
+        </w:rPr>
+      </w:pPr>
+      <w:r>
+        <w:rPr>
+          <w:rFonts w:ascii="Arial Narrow" w:hAnsi="Arial Narrow"/>
+          <w:sz w:val="20"/>
+          <w:szCs w:val="20"/>
+          <w:highlight w:val="yellow"/>
         </w:rPr>
         <w:t>Modelo de Cajas</w:t>
       </w:r>

</xml_diff>

<commit_message>
3.4.	Media Queries. Responsive Design
</commit_message>
<xml_diff>
--- a/00_ruta/ej01_n_capas_php_sql_html.docx
+++ b/00_ruta/ej01_n_capas_php_sql_html.docx
@@ -3878,13 +3878,15 @@
           <w:rFonts w:ascii="Arial Narrow" w:hAnsi="Arial Narrow"/>
           <w:sz w:val="20"/>
           <w:szCs w:val="20"/>
-        </w:rPr>
-      </w:pPr>
-      <w:r>
-        <w:rPr>
-          <w:rFonts w:ascii="Arial Narrow" w:hAnsi="Arial Narrow"/>
-          <w:sz w:val="20"/>
-          <w:szCs w:val="20"/>
+          <w:highlight w:val="yellow"/>
+        </w:rPr>
+      </w:pPr>
+      <w:r>
+        <w:rPr>
+          <w:rFonts w:ascii="Arial Narrow" w:hAnsi="Arial Narrow"/>
+          <w:sz w:val="20"/>
+          <w:szCs w:val="20"/>
+          <w:highlight w:val="yellow"/>
         </w:rPr>
         <w:t xml:space="preserve">Modelo </w:t>
       </w:r>
@@ -3894,6 +3896,7 @@
           <w:rFonts w:ascii="Arial Narrow" w:hAnsi="Arial Narrow"/>
           <w:sz w:val="20"/>
           <w:szCs w:val="20"/>
+          <w:highlight w:val="yellow"/>
         </w:rPr>
         <w:t>FlexBox</w:t>
       </w:r>
@@ -3911,13 +3914,15 @@
           <w:rFonts w:ascii="Arial Narrow" w:hAnsi="Arial Narrow"/>
           <w:sz w:val="20"/>
           <w:szCs w:val="20"/>
-        </w:rPr>
-      </w:pPr>
-      <w:r>
-        <w:rPr>
-          <w:rFonts w:ascii="Arial Narrow" w:hAnsi="Arial Narrow"/>
-          <w:sz w:val="20"/>
-          <w:szCs w:val="20"/>
+          <w:highlight w:val="cyan"/>
+        </w:rPr>
+      </w:pPr>
+      <w:r>
+        <w:rPr>
+          <w:rFonts w:ascii="Arial Narrow" w:hAnsi="Arial Narrow"/>
+          <w:sz w:val="20"/>
+          <w:szCs w:val="20"/>
+          <w:highlight w:val="cyan"/>
         </w:rPr>
         <w:t xml:space="preserve">Modelo </w:t>
       </w:r>
@@ -3927,6 +3932,7 @@
           <w:rFonts w:ascii="Arial Narrow" w:hAnsi="Arial Narrow"/>
           <w:sz w:val="20"/>
           <w:szCs w:val="20"/>
+          <w:highlight w:val="cyan"/>
         </w:rPr>
         <w:t>Grid</w:t>
       </w:r>
@@ -3944,13 +3950,15 @@
           <w:rFonts w:ascii="Arial Narrow" w:hAnsi="Arial Narrow"/>
           <w:sz w:val="20"/>
           <w:szCs w:val="20"/>
-        </w:rPr>
-      </w:pPr>
-      <w:r>
-        <w:rPr>
-          <w:rFonts w:ascii="Arial Narrow" w:hAnsi="Arial Narrow"/>
-          <w:sz w:val="20"/>
-          <w:szCs w:val="20"/>
+          <w:highlight w:val="yellow"/>
+        </w:rPr>
+      </w:pPr>
+      <w:r>
+        <w:rPr>
+          <w:rFonts w:ascii="Arial Narrow" w:hAnsi="Arial Narrow"/>
+          <w:sz w:val="20"/>
+          <w:szCs w:val="20"/>
+          <w:highlight w:val="yellow"/>
         </w:rPr>
         <w:t xml:space="preserve">Media </w:t>
       </w:r>
@@ -3960,6 +3968,7 @@
           <w:rFonts w:ascii="Arial Narrow" w:hAnsi="Arial Narrow"/>
           <w:sz w:val="20"/>
           <w:szCs w:val="20"/>
+          <w:highlight w:val="yellow"/>
         </w:rPr>
         <w:t>Queries</w:t>
       </w:r>
@@ -3969,6 +3978,7 @@
           <w:rFonts w:ascii="Arial Narrow" w:hAnsi="Arial Narrow"/>
           <w:sz w:val="20"/>
           <w:szCs w:val="20"/>
+          <w:highlight w:val="yellow"/>
         </w:rPr>
         <w:t xml:space="preserve">. Responsive </w:t>
       </w:r>
@@ -3978,6 +3988,7 @@
           <w:rFonts w:ascii="Arial Narrow" w:hAnsi="Arial Narrow"/>
           <w:sz w:val="20"/>
           <w:szCs w:val="20"/>
+          <w:highlight w:val="yellow"/>
         </w:rPr>
         <w:t>Design</w:t>
       </w:r>

</xml_diff>

<commit_message>
3.5.	FrameWork de Presentación: Bootstrap 1ra Parte (Implementar al proyecto y grid)
</commit_message>
<xml_diff>
--- a/00_ruta/ej01_n_capas_php_sql_html.docx
+++ b/00_ruta/ej01_n_capas_php_sql_html.docx
@@ -4006,6 +4006,7 @@
           <w:rFonts w:ascii="Arial Narrow" w:hAnsi="Arial Narrow"/>
           <w:sz w:val="20"/>
           <w:szCs w:val="20"/>
+          <w:highlight w:val="yellow"/>
         </w:rPr>
       </w:pPr>
       <w:proofErr w:type="spellStart"/>
@@ -4014,6 +4015,7 @@
           <w:rFonts w:ascii="Arial Narrow" w:hAnsi="Arial Narrow"/>
           <w:sz w:val="20"/>
           <w:szCs w:val="20"/>
+          <w:highlight w:val="yellow"/>
         </w:rPr>
         <w:t>FrameWork</w:t>
       </w:r>
@@ -4023,6 +4025,7 @@
           <w:rFonts w:ascii="Arial Narrow" w:hAnsi="Arial Narrow"/>
           <w:sz w:val="20"/>
           <w:szCs w:val="20"/>
+          <w:highlight w:val="yellow"/>
         </w:rPr>
         <w:t xml:space="preserve"> de Presentación: </w:t>
       </w:r>
@@ -4032,10 +4035,38 @@
           <w:rFonts w:ascii="Arial Narrow" w:hAnsi="Arial Narrow"/>
           <w:sz w:val="20"/>
           <w:szCs w:val="20"/>
+          <w:highlight w:val="yellow"/>
         </w:rPr>
         <w:t>Bootstrap 1ra Parte</w:t>
       </w:r>
       <w:bookmarkEnd w:id="0"/>
+      <w:r>
+        <w:rPr>
+          <w:rFonts w:ascii="Arial Narrow" w:hAnsi="Arial Narrow"/>
+          <w:sz w:val="20"/>
+          <w:szCs w:val="20"/>
+          <w:highlight w:val="yellow"/>
+        </w:rPr>
+        <w:t xml:space="preserve"> (</w:t>
+      </w:r>
+      <w:r>
+        <w:rPr>
+          <w:rFonts w:ascii="Arial Narrow" w:hAnsi="Arial Narrow"/>
+          <w:sz w:val="20"/>
+          <w:szCs w:val="20"/>
+          <w:highlight w:val="yellow"/>
+        </w:rPr>
+        <w:t>Implementar</w:t>
+      </w:r>
+      <w:r>
+        <w:rPr>
+          <w:rFonts w:ascii="Arial Narrow" w:hAnsi="Arial Narrow"/>
+          <w:sz w:val="20"/>
+          <w:szCs w:val="20"/>
+          <w:highlight w:val="yellow"/>
+        </w:rPr>
+        <w:t xml:space="preserve"> al proyecto)</w:t>
+      </w:r>
     </w:p>
     <w:p>
       <w:pPr>
@@ -4230,6 +4261,14 @@
           <w:szCs w:val="20"/>
         </w:rPr>
         <w:t xml:space="preserve"> de Presentación: Bootstrap 2da Parte</w:t>
+      </w:r>
+      <w:r>
+        <w:rPr>
+          <w:rFonts w:ascii="Arial Narrow" w:hAnsi="Arial Narrow"/>
+          <w:sz w:val="20"/>
+          <w:szCs w:val="20"/>
+        </w:rPr>
+        <w:t xml:space="preserve"> (Componentes)</w:t>
       </w:r>
     </w:p>
     <w:p>

</xml_diff>